<commit_message>
improving UI and updated portfolio and log
</commit_message>
<xml_diff>
--- a/Edward Webb, Personal Project Logbook Journal (SDD).docx
+++ b/Edward Webb, Personal Project Logbook Journal (SDD).docx
@@ -1,6 +1,6 @@
 
 <file path=word/document.xml><?xml version="1.0" encoding="utf-8"?>
-<w:document xmlns:wpc="http://schemas.microsoft.com/office/word/2010/wordprocessingCanvas" xmlns:cx="http://schemas.microsoft.com/office/drawing/2014/chartex" xmlns:cx1="http://schemas.microsoft.com/office/drawing/2015/9/8/chartex" xmlns:cx2="http://schemas.microsoft.com/office/drawing/2015/10/21/chartex" xmlns:cx3="http://schemas.microsoft.com/office/drawing/2016/5/9/chartex" xmlns:cx4="http://schemas.microsoft.com/office/drawing/2016/5/10/chartex" xmlns:cx5="http://schemas.microsoft.com/office/drawing/2016/5/11/chartex" xmlns:mc="http://schemas.openxmlformats.org/markup-compatibility/2006" xmlns:o="urn:schemas-microsoft-com:office:office" xmlns:r="http://schemas.openxmlformats.org/officeDocument/2006/relationships" xmlns:m="http://schemas.openxmlformats.org/officeDocument/2006/math" xmlns:v="urn:schemas-microsoft-com:vml" xmlns:wp14="http://schemas.microsoft.com/office/word/2010/wordprocessingDrawing" xmlns:wp="http://schemas.openxmlformats.org/drawingml/2006/wordprocessingDrawing" xmlns:w10="urn:schemas-microsoft-com:office:word" xmlns:w="http://schemas.openxmlformats.org/wordprocessingml/2006/main" xmlns:w14="http://schemas.microsoft.com/office/word/2010/wordml" xmlns:w15="http://schemas.microsoft.com/office/word/2012/wordml" xmlns:w16se="http://schemas.microsoft.com/office/word/2015/wordml/symex" xmlns:wpg="http://schemas.microsoft.com/office/word/2010/wordprocessingGroup" xmlns:wpi="http://schemas.microsoft.com/office/word/2010/wordprocessingInk" xmlns:wne="http://schemas.microsoft.com/office/word/2006/wordml" xmlns:wps="http://schemas.microsoft.com/office/word/2010/wordprocessingShape" mc:Ignorable="w14 w15 w16se wp14">
+<w:document xmlns:wpc="http://schemas.microsoft.com/office/word/2010/wordprocessingCanvas" xmlns:cx="http://schemas.microsoft.com/office/drawing/2014/chartex" xmlns:cx1="http://schemas.microsoft.com/office/drawing/2015/9/8/chartex" xmlns:cx2="http://schemas.microsoft.com/office/drawing/2015/10/21/chartex" xmlns:cx3="http://schemas.microsoft.com/office/drawing/2016/5/9/chartex" xmlns:cx4="http://schemas.microsoft.com/office/drawing/2016/5/10/chartex" xmlns:cx5="http://schemas.microsoft.com/office/drawing/2016/5/11/chartex" xmlns:cx6="http://schemas.microsoft.com/office/drawing/2016/5/12/chartex" xmlns:cx7="http://schemas.microsoft.com/office/drawing/2016/5/13/chartex" xmlns:cx8="http://schemas.microsoft.com/office/drawing/2016/5/14/chartex" xmlns:mc="http://schemas.openxmlformats.org/markup-compatibility/2006" xmlns:o="urn:schemas-microsoft-com:office:office" xmlns:r="http://schemas.openxmlformats.org/officeDocument/2006/relationships" xmlns:m="http://schemas.openxmlformats.org/officeDocument/2006/math" xmlns:v="urn:schemas-microsoft-com:vml" xmlns:wp14="http://schemas.microsoft.com/office/word/2010/wordprocessingDrawing" xmlns:wp="http://schemas.openxmlformats.org/drawingml/2006/wordprocessingDrawing" xmlns:w10="urn:schemas-microsoft-com:office:word" xmlns:w="http://schemas.openxmlformats.org/wordprocessingml/2006/main" xmlns:w14="http://schemas.microsoft.com/office/word/2010/wordml" xmlns:w15="http://schemas.microsoft.com/office/word/2012/wordml" xmlns:w16se="http://schemas.microsoft.com/office/word/2015/wordml/symex" xmlns:wpg="http://schemas.microsoft.com/office/word/2010/wordprocessingGroup" xmlns:wpi="http://schemas.microsoft.com/office/word/2010/wordprocessingInk" xmlns:wne="http://schemas.microsoft.com/office/word/2006/wordml" xmlns:wps="http://schemas.microsoft.com/office/word/2010/wordprocessingShape" mc:Ignorable="w14 w15 w16se wp14">
   <w:body>
     <w:p>
       <w:r>
@@ -55,7 +55,18 @@
     </w:p>
     <w:p>
       <w:r>
-        <w:t>11.15am 3/02/2017 – Submitted Stage 1 of project</w:t>
+        <w:t>11.15am 3/02/201</w:t>
+      </w:r>
+      <w:r>
+        <w:t xml:space="preserve">7 – Submitted Stage 1 of project. Received feedback from Rohan </w:t>
+      </w:r>
+      <w:proofErr w:type="spellStart"/>
+      <w:r>
+        <w:t>Barar</w:t>
+      </w:r>
+      <w:proofErr w:type="spellEnd"/>
+      <w:r>
+        <w:t xml:space="preserve"> to use Excel for the graph instead of drawing dots.</w:t>
       </w:r>
     </w:p>
     <w:p>
@@ -70,10 +81,152 @@
       </w:r>
       <w:r>
         <w:t>Created Data Flow Diagram</w:t>
+      </w:r>
+    </w:p>
+    <w:p>
+      <w:r>
+        <w:t>9.03pm 14/02/2017 – Created System Flowchart and Specifications</w:t>
+      </w:r>
+    </w:p>
+    <w:p>
+      <w:r>
+        <w:t>10.06pm 24/02/2017 – Added Test Data to program using the projectile motion problems from the book “Surfing Space”</w:t>
+      </w:r>
+      <w:r>
+        <w:t xml:space="preserve"> and created IPO Chart</w:t>
+      </w:r>
+    </w:p>
+    <w:p>
+      <w:r>
+        <w:t>9.31pm 25/02/2017 – Added Feedback for Projectile Motion Analyser and Data Structures</w:t>
+      </w:r>
+    </w:p>
+    <w:p>
+      <w:r>
+        <w:t>(Note: There is a gap here due to HSC Half-Yearly Exams)</w:t>
+      </w:r>
+    </w:p>
+    <w:p>
+      <w:r>
+        <w:t>9.03pm 10/04/2017 – Started implementation of the program, tested both creating a graph by drawing lines and by using Excel.</w:t>
+      </w:r>
+    </w:p>
+    <w:p>
+      <w:r>
+        <w:t xml:space="preserve">9.35pm 11/04/2017 – Found that drawing curved line graphs in Excel is possible (credits to Gordon </w:t>
+      </w:r>
+      <w:proofErr w:type="spellStart"/>
+      <w:r>
+        <w:t>Zhong</w:t>
+      </w:r>
+      <w:proofErr w:type="spellEnd"/>
+      <w:r>
+        <w:t xml:space="preserve"> and Rohan </w:t>
+      </w:r>
+      <w:proofErr w:type="spellStart"/>
+      <w:r>
+        <w:t>Barar</w:t>
+      </w:r>
+      <w:proofErr w:type="spellEnd"/>
+      <w:r>
+        <w:t xml:space="preserve">). Made basic UI and included a </w:t>
+      </w:r>
+      <w:proofErr w:type="spellStart"/>
+      <w:r>
+        <w:t>PictureBox</w:t>
+      </w:r>
+      <w:proofErr w:type="spellEnd"/>
+      <w:r>
+        <w:t xml:space="preserve"> to display the Excel graph.</w:t>
+      </w:r>
+    </w:p>
+    <w:p>
+      <w:r>
+        <w:t>9.14pm 12/04/2017 – Used questions from “Surfing Space” book to find all variables that can be obtained and outputted from projectile motion problems, and listed them in the program. Constructed first algorithm which uses the initial velocity and angle as inputs.</w:t>
+      </w:r>
+    </w:p>
+    <w:p>
+      <w:r>
+        <w:t>8.40pm 13/04/2017 – Constructed second algorithm which uses initial velocity and time as inputs, by using the 2</w:t>
+      </w:r>
+      <w:r>
+        <w:rPr>
+          <w:vertAlign w:val="superscript"/>
+        </w:rPr>
+        <w:t>nd</w:t>
+      </w:r>
+      <w:r>
+        <w:t xml:space="preserve"> problem from the Surfing Space book.</w:t>
+      </w:r>
+      <w:r>
+        <w:t xml:space="preserve"> This algorithm had issues as Visual Basic 6 does not support inverse sin functions, and so the inverse tan function had to be used to work around this problem.</w:t>
+      </w:r>
+    </w:p>
+    <w:p>
+      <w:r>
+        <w:t xml:space="preserve">8.32pm 14/04/2017 – Constructed third and fourth algorithm which uses range and time as inputs and range and maximum height as inputs respectively. </w:t>
+      </w:r>
+      <w:r>
+        <w:t>These algorithms could solve the rest of the problems given in the Surfing Space book except one.</w:t>
+      </w:r>
+    </w:p>
+    <w:p>
+      <w:r>
+        <w:lastRenderedPageBreak/>
+        <w:t>9.47pm 15/04/2017 – Constructed fifth and last algorithm. This algorithm was quite hard to create and required rearranging variables carefully. The famous hard “Angry Bird” question from the HSC Physics 2012 paper uses this algorithm, and so many logic errors were given before the algorithm started working.</w:t>
+      </w:r>
+    </w:p>
+    <w:p>
+      <w:r>
+        <w:t xml:space="preserve">9.58pm 16/04/2017 – Created </w:t>
+      </w:r>
+      <w:proofErr w:type="spellStart"/>
+      <w:r>
+        <w:t>excelGraph</w:t>
+      </w:r>
+      <w:proofErr w:type="spellEnd"/>
+      <w:r>
+        <w:t xml:space="preserve"> function that would display the graph. The graph, although does show the curve, also shows another straight blue line that is unrelated to the projectile motion problem. The x axis also displays no other values than the numbers 1-11. These bugs have not been solved. Also created </w:t>
+      </w:r>
+      <w:proofErr w:type="spellStart"/>
+      <w:r>
+        <w:t>outputFunc</w:t>
+      </w:r>
+      <w:proofErr w:type="spellEnd"/>
+      <w:r>
+        <w:t xml:space="preserve"> function that outputs all projectile motion variables. An empty variable called “holder” had to be used in order to execute these functions due to limitations in Visual Basic 6.</w:t>
+      </w:r>
+    </w:p>
+    <w:p>
+      <w:r>
+        <w:t>8.23pm 17/04/2017 – Created user documentation and added it to portfolio. The program will be updated, so this is temporary documentation.</w:t>
+      </w:r>
+    </w:p>
+    <w:p>
+      <w:r>
+        <w:t xml:space="preserve">8.51pm 18/04/2017 </w:t>
+      </w:r>
+      <w:r>
+        <w:t>–</w:t>
+      </w:r>
+      <w:r>
+        <w:t xml:space="preserve"> </w:t>
+      </w:r>
+      <w:r>
+        <w:t>Started testing the program. Using HSC questions to aggressively test the program.</w:t>
       </w:r>
       <w:bookmarkStart w:id="0" w:name="_GoBack"/>
       <w:bookmarkEnd w:id="0"/>
     </w:p>
+    <w:p>
+      <w:r>
+        <w:t>12.23pm 27/04/2017 – Feedback for projectile motion program received. Includes hiding the blue line in the graph, and ensuring error is not given then acceleration is made equal to zero.</w:t>
+      </w:r>
+    </w:p>
+    <w:p/>
+    <w:p/>
+    <w:p/>
+    <w:p/>
     <w:p/>
     <w:sectPr>
       <w:pgSz w:w="11906" w:h="16838"/>

</xml_diff>

<commit_message>
Completely updated UI, found 2 major bugs with 2 algorithms.
</commit_message>
<xml_diff>
--- a/Edward Webb, Personal Project Logbook Journal (SDD).docx
+++ b/Edward Webb, Personal Project Logbook Journal (SDD).docx
@@ -215,16 +215,30 @@
       <w:r>
         <w:t>Started testing the program. Using HSC questions to aggressively test the program.</w:t>
       </w:r>
+    </w:p>
+    <w:p>
+      <w:r>
+        <w:t>12.23pm 27/04/2017 – Feedback for projectile motion program received. Includes hiding the blue line in the graph, and ensuring error is not given then acceleration is made equal to zero.</w:t>
+      </w:r>
+    </w:p>
+    <w:p>
+      <w:r>
+        <w:t xml:space="preserve">12.21pm 30/04/2017 – Overhauled UI so entering variables into the program is easier. Found bug where if Algorithm5 is run with </w:t>
+      </w:r>
+      <w:proofErr w:type="spellStart"/>
+      <w:r>
+        <w:t>heightEnd</w:t>
+      </w:r>
+      <w:proofErr w:type="spellEnd"/>
+      <w:r>
+        <w:t xml:space="preserve"> greater than 0, the program crashes as a negative number cannot be square rooted.</w:t>
+      </w:r>
+      <w:r>
+        <w:t xml:space="preserve"> Found another bug where if Algorithm2 is run with an initial height greater than 0, the program crashes.</w:t>
+      </w:r>
       <w:bookmarkStart w:id="0" w:name="_GoBack"/>
       <w:bookmarkEnd w:id="0"/>
     </w:p>
-    <w:p>
-      <w:r>
-        <w:t>12.23pm 27/04/2017 – Feedback for projectile motion program received. Includes hiding the blue line in the graph, and ensuring error is not given then acceleration is made equal to zero.</w:t>
-      </w:r>
-    </w:p>
-    <w:p/>
-    <w:p/>
     <w:p/>
     <w:p/>
     <w:p/>

</xml_diff>

<commit_message>
Some changes have not been updated. Updated 7/05/2017
</commit_message>
<xml_diff>
--- a/Edward Webb, Personal Project Logbook Journal (SDD).docx
+++ b/Edward Webb, Personal Project Logbook Journal (SDD).docx
@@ -236,12 +236,24 @@
       <w:r>
         <w:t xml:space="preserve"> Found another bug where if Algorithm2 is run with an initial height greater than 0, the program crashes.</w:t>
       </w:r>
+    </w:p>
+    <w:p>
+      <w:r>
+        <w:t>12.48pm 1/04/2017 – Found that bug is due to the variables given are impossible to occur in real life projectile motion, and the program was crashing due to it being unable to square root a negative number. Error messages were added to the program to ensure the program does not crash when this situation occurs. Both bugs were fixed.</w:t>
+      </w:r>
+    </w:p>
+    <w:p>
+      <w:r>
+        <w:t>6.35pm 1/04/2017 – Tested Algorithm5 again with HSC Question 27 2012 Physics, program returned correct answer. The algorithm currently is clear of bugs.</w:t>
+      </w:r>
+    </w:p>
+    <w:p>
+      <w:r>
+        <w:t>8.01pm 2/04/2017 – Added reset button to program, and fixed graph bug where 2 lines instead of 1 appear. This bug occurred due to a bug in Excel which makes it create 2 data plots instead of one if a line graph is created, but can be worked around by creating a scatter graph and changing the type to a line graph later.</w:t>
+      </w:r>
       <w:bookmarkStart w:id="0" w:name="_GoBack"/>
       <w:bookmarkEnd w:id="0"/>
     </w:p>
-    <w:p/>
-    <w:p/>
-    <w:p/>
     <w:sectPr>
       <w:pgSz w:w="11906" w:h="16838"/>
       <w:pgMar w:top="1440" w:right="1440" w:bottom="1440" w:left="1440" w:header="708" w:footer="708" w:gutter="0"/>

</xml_diff>

<commit_message>
Changed user documentation and made boxes locked
</commit_message>
<xml_diff>
--- a/Edward Webb, Personal Project Logbook Journal (SDD).docx
+++ b/Edward Webb, Personal Project Logbook Journal (SDD).docx
@@ -58,15 +58,7 @@
         <w:t>11.15am 3/02/201</w:t>
       </w:r>
       <w:r>
-        <w:t xml:space="preserve">7 – Submitted Stage 1 of project. Received feedback from Rohan </w:t>
-      </w:r>
-      <w:proofErr w:type="spellStart"/>
-      <w:r>
-        <w:t>Barar</w:t>
-      </w:r>
-      <w:proofErr w:type="spellEnd"/>
-      <w:r>
-        <w:t xml:space="preserve"> to use Excel for the graph instead of drawing dots.</w:t>
+        <w:t>7 – Submitted Stage 1 of project. Received feedback from Rohan Barar to use Excel for the graph instead of drawing dots.</w:t>
       </w:r>
     </w:p>
     <w:p>
@@ -113,31 +105,7 @@
     </w:p>
     <w:p>
       <w:r>
-        <w:t xml:space="preserve">9.35pm 11/04/2017 – Found that drawing curved line graphs in Excel is possible (credits to Gordon </w:t>
-      </w:r>
-      <w:proofErr w:type="spellStart"/>
-      <w:r>
-        <w:t>Zhong</w:t>
-      </w:r>
-      <w:proofErr w:type="spellEnd"/>
-      <w:r>
-        <w:t xml:space="preserve"> and Rohan </w:t>
-      </w:r>
-      <w:proofErr w:type="spellStart"/>
-      <w:r>
-        <w:t>Barar</w:t>
-      </w:r>
-      <w:proofErr w:type="spellEnd"/>
-      <w:r>
-        <w:t xml:space="preserve">). Made basic UI and included a </w:t>
-      </w:r>
-      <w:proofErr w:type="spellStart"/>
-      <w:r>
-        <w:t>PictureBox</w:t>
-      </w:r>
-      <w:proofErr w:type="spellEnd"/>
-      <w:r>
-        <w:t xml:space="preserve"> to display the Excel graph.</w:t>
+        <w:t>9.35pm 11/04/2017 – Found that drawing curved line graphs in Excel is possible (credits to Gordon Zhong and Rohan Barar). Made basic UI and included a PictureBox to display the Excel graph.</w:t>
       </w:r>
     </w:p>
     <w:p>
@@ -178,23 +146,7 @@
     </w:p>
     <w:p>
       <w:r>
-        <w:t xml:space="preserve">9.58pm 16/04/2017 – Created </w:t>
-      </w:r>
-      <w:proofErr w:type="spellStart"/>
-      <w:r>
-        <w:t>excelGraph</w:t>
-      </w:r>
-      <w:proofErr w:type="spellEnd"/>
-      <w:r>
-        <w:t xml:space="preserve"> function that would display the graph. The graph, although does show the curve, also shows another straight blue line that is unrelated to the projectile motion problem. The x axis also displays no other values than the numbers 1-11. These bugs have not been solved. Also created </w:t>
-      </w:r>
-      <w:proofErr w:type="spellStart"/>
-      <w:r>
-        <w:t>outputFunc</w:t>
-      </w:r>
-      <w:proofErr w:type="spellEnd"/>
-      <w:r>
-        <w:t xml:space="preserve"> function that outputs all projectile motion variables. An empty variable called “holder” had to be used in order to execute these functions due to limitations in Visual Basic 6.</w:t>
+        <w:t>9.58pm 16/04/2017 – Created excelGraph function that would display the graph. The graph, although does show the curve, also shows another straight blue line that is unrelated to the projectile motion problem. The x axis also displays no other values than the numbers 1-11. These bugs have not been solved. Also created outputFunc function that outputs all projectile motion variables. An empty variable called “holder” had to be used in order to execute these functions due to limitations in Visual Basic 6.</w:t>
       </w:r>
     </w:p>
     <w:p>
@@ -223,15 +175,7 @@
     </w:p>
     <w:p>
       <w:r>
-        <w:t xml:space="preserve">12.21pm 30/04/2017 – Overhauled UI so entering variables into the program is easier. Found bug where if Algorithm5 is run with </w:t>
-      </w:r>
-      <w:proofErr w:type="spellStart"/>
-      <w:r>
-        <w:t>heightEnd</w:t>
-      </w:r>
-      <w:proofErr w:type="spellEnd"/>
-      <w:r>
-        <w:t xml:space="preserve"> greater than 0, the program crashes as a negative number cannot be square rooted.</w:t>
+        <w:t>12.21pm 30/04/2017 – Overhauled UI so entering variables into the program is easier. Found bug where if Algorithm5 is run with heightEnd greater than 0, the program crashes as a negative number cannot be square rooted.</w:t>
       </w:r>
       <w:r>
         <w:t xml:space="preserve"> Found another bug where if Algorithm2 is run with an initial height greater than 0, the program crashes.</w:t>
@@ -285,6 +229,16 @@
       <w:r>
         <w:lastRenderedPageBreak/>
         <w:t>9.53am 16/05/2017 – Updated Gantt Chart and made it more comprehensive.</w:t>
+      </w:r>
+    </w:p>
+    <w:p>
+      <w:r>
+        <w:t xml:space="preserve">12.10pm 21/05/2017 – Distributed program to other people to ensure that program works on other computers. The program required MSSTDFT.dll to be placed in C:\Windows\syswow64 and added to the registry for it to work on computers that do not have Visual Basic 6 installed. As long as Microsoft Excel is installed, the program works. </w:t>
+      </w:r>
+    </w:p>
+    <w:p>
+      <w:r>
+        <w:t>1.21pm 21/05/2017 – Edited the program so the variables outputted are NOT user editable so users do not get confused that to reset the program they can change the variables outputted and click “Calculate”. This was changed due to feedback from other users. Also modified user documentation to the updated UI.</w:t>
       </w:r>
       <w:bookmarkStart w:id="0" w:name="_GoBack"/>
       <w:bookmarkEnd w:id="0"/>

</xml_diff>

<commit_message>
No negative numbers can be entered. Edited logbook.
</commit_message>
<xml_diff>
--- a/Edward Webb, Personal Project Logbook Journal (SDD).docx
+++ b/Edward Webb, Personal Project Logbook Journal (SDD).docx
@@ -239,6 +239,11 @@
     <w:p>
       <w:r>
         <w:t>1.21pm 21/05/2017 – Edited the program so the variables outputted are NOT user editable so users do not get confused that to reset the program they can change the variables outputted and click “Calculate”. This was changed due to feedback from other users. Also modified user documentation to the updated UI.</w:t>
+      </w:r>
+    </w:p>
+    <w:p>
+      <w:r>
+        <w:t>2.47pm 21/05/2017 – Received feedback from user where when ENTER is pressed, OK should be clicked instead of manually having to press OK. Also modified program so no negative numbers could be inputted.</w:t>
       </w:r>
       <w:bookmarkStart w:id="0" w:name="_GoBack"/>
       <w:bookmarkEnd w:id="0"/>

</xml_diff>

<commit_message>
Updated data dictionary, and added testing info and MIT license
</commit_message>
<xml_diff>
--- a/Edward Webb, Personal Project Logbook Journal (SDD).docx
+++ b/Edward Webb, Personal Project Logbook Journal (SDD).docx
@@ -244,6 +244,11 @@
     <w:p>
       <w:r>
         <w:t>2.47pm 21/05/2017 – Received feedback from user where when ENTER is pressed, OK should be clicked instead of manually having to press OK. Also modified program so no negative numbers could be inputted.</w:t>
+      </w:r>
+    </w:p>
+    <w:p>
+      <w:r>
+        <w:t>8.05pm 22/05/2017 – Updated Data Dictionary. Added testing information and feedback. Added MIT License.</w:t>
       </w:r>
       <w:bookmarkStart w:id="0" w:name="_GoBack"/>
       <w:bookmarkEnd w:id="0"/>

</xml_diff>

<commit_message>
Added more algorithms to portfolio and fixed bug in program
</commit_message>
<xml_diff>
--- a/Edward Webb, Personal Project Logbook Journal (SDD).docx
+++ b/Edward Webb, Personal Project Logbook Journal (SDD).docx
@@ -58,7 +58,15 @@
         <w:t>11.15am 3/02/201</w:t>
       </w:r>
       <w:r>
-        <w:t>7 – Submitted Stage 1 of project. Received feedback from Rohan Barar to use Excel for the graph instead of drawing dots.</w:t>
+        <w:t xml:space="preserve">7 – Submitted Stage 1 of project. Received feedback from Rohan </w:t>
+      </w:r>
+      <w:proofErr w:type="spellStart"/>
+      <w:r>
+        <w:t>Barar</w:t>
+      </w:r>
+      <w:proofErr w:type="spellEnd"/>
+      <w:r>
+        <w:t xml:space="preserve"> to use Excel for the graph instead of drawing dots.</w:t>
       </w:r>
     </w:p>
     <w:p>
@@ -105,7 +113,31 @@
     </w:p>
     <w:p>
       <w:r>
-        <w:t>9.35pm 11/04/2017 – Found that drawing curved line graphs in Excel is possible (credits to Gordon Zhong and Rohan Barar). Made basic UI and included a PictureBox to display the Excel graph.</w:t>
+        <w:t xml:space="preserve">9.35pm 11/04/2017 – Found that drawing curved line graphs in Excel is possible (credits to Gordon </w:t>
+      </w:r>
+      <w:proofErr w:type="spellStart"/>
+      <w:r>
+        <w:t>Zhong</w:t>
+      </w:r>
+      <w:proofErr w:type="spellEnd"/>
+      <w:r>
+        <w:t xml:space="preserve"> and Rohan </w:t>
+      </w:r>
+      <w:proofErr w:type="spellStart"/>
+      <w:r>
+        <w:t>Barar</w:t>
+      </w:r>
+      <w:proofErr w:type="spellEnd"/>
+      <w:r>
+        <w:t xml:space="preserve">). Made basic UI and included a </w:t>
+      </w:r>
+      <w:proofErr w:type="spellStart"/>
+      <w:r>
+        <w:t>PictureBox</w:t>
+      </w:r>
+      <w:proofErr w:type="spellEnd"/>
+      <w:r>
+        <w:t xml:space="preserve"> to display the Excel graph.</w:t>
       </w:r>
     </w:p>
     <w:p>
@@ -146,7 +178,23 @@
     </w:p>
     <w:p>
       <w:r>
-        <w:t>9.58pm 16/04/2017 – Created excelGraph function that would display the graph. The graph, although does show the curve, also shows another straight blue line that is unrelated to the projectile motion problem. The x axis also displays no other values than the numbers 1-11. These bugs have not been solved. Also created outputFunc function that outputs all projectile motion variables. An empty variable called “holder” had to be used in order to execute these functions due to limitations in Visual Basic 6.</w:t>
+        <w:t xml:space="preserve">9.58pm 16/04/2017 – Created </w:t>
+      </w:r>
+      <w:proofErr w:type="spellStart"/>
+      <w:r>
+        <w:t>excelGraph</w:t>
+      </w:r>
+      <w:proofErr w:type="spellEnd"/>
+      <w:r>
+        <w:t xml:space="preserve"> function that would display the graph. The graph, although does show the curve, also shows another straight blue line that is unrelated to the projectile motion problem. The x axis also displays no other values than the numbers 1-11. These bugs have not been solved. Also created </w:t>
+      </w:r>
+      <w:proofErr w:type="spellStart"/>
+      <w:r>
+        <w:t>outputFunc</w:t>
+      </w:r>
+      <w:proofErr w:type="spellEnd"/>
+      <w:r>
+        <w:t xml:space="preserve"> function that outputs all projectile motion variables. An empty variable called “holder” had to be used in order to execute these functions due to limitations in Visual Basic 6.</w:t>
       </w:r>
     </w:p>
     <w:p>
@@ -175,7 +223,15 @@
     </w:p>
     <w:p>
       <w:r>
-        <w:t>12.21pm 30/04/2017 – Overhauled UI so entering variables into the program is easier. Found bug where if Algorithm5 is run with heightEnd greater than 0, the program crashes as a negative number cannot be square rooted.</w:t>
+        <w:t xml:space="preserve">12.21pm 30/04/2017 – Overhauled UI so entering variables into the program is easier. Found bug where if Algorithm5 is run with </w:t>
+      </w:r>
+      <w:proofErr w:type="spellStart"/>
+      <w:r>
+        <w:t>heightEnd</w:t>
+      </w:r>
+      <w:proofErr w:type="spellEnd"/>
+      <w:r>
+        <w:t xml:space="preserve"> greater than 0, the program crashes as a negative number cannot be square rooted.</w:t>
       </w:r>
       <w:r>
         <w:t xml:space="preserve"> Found another bug where if Algorithm2 is run with an initial height greater than 0, the program crashes.</w:t>
@@ -249,6 +305,19 @@
     <w:p>
       <w:r>
         <w:t>8.05pm 22/05/2017 – Updated Data Dictionary. Added testing information and feedback. Added MIT License.</w:t>
+      </w:r>
+    </w:p>
+    <w:p>
+      <w:r>
+        <w:t xml:space="preserve">7.11pm 26/05/2017 – Added more algorithms to the portfolio and modified an algorithm so it takes into account the </w:t>
+      </w:r>
+      <w:proofErr w:type="spellStart"/>
+      <w:r>
+        <w:t>heightDiff</w:t>
+      </w:r>
+      <w:proofErr w:type="spellEnd"/>
+      <w:r>
+        <w:t xml:space="preserve">. </w:t>
       </w:r>
       <w:bookmarkStart w:id="0" w:name="_GoBack"/>
       <w:bookmarkEnd w:id="0"/>

</xml_diff>

<commit_message>
Made small changes to portfolio
</commit_message>
<xml_diff>
--- a/Edward Webb, Personal Project Logbook Journal (SDD).docx
+++ b/Edward Webb, Personal Project Logbook Journal (SDD).docx
@@ -1,6 +1,6 @@
 
 <file path=word/document.xml><?xml version="1.0" encoding="utf-8"?>
-<w:document xmlns:wpc="http://schemas.microsoft.com/office/word/2010/wordprocessingCanvas" xmlns:cx="http://schemas.microsoft.com/office/drawing/2014/chartex" xmlns:cx1="http://schemas.microsoft.com/office/drawing/2015/9/8/chartex" xmlns:cx2="http://schemas.microsoft.com/office/drawing/2015/10/21/chartex" xmlns:cx3="http://schemas.microsoft.com/office/drawing/2016/5/9/chartex" xmlns:cx4="http://schemas.microsoft.com/office/drawing/2016/5/10/chartex" xmlns:cx5="http://schemas.microsoft.com/office/drawing/2016/5/11/chartex" xmlns:cx6="http://schemas.microsoft.com/office/drawing/2016/5/12/chartex" xmlns:cx7="http://schemas.microsoft.com/office/drawing/2016/5/13/chartex" xmlns:cx8="http://schemas.microsoft.com/office/drawing/2016/5/14/chartex" xmlns:mc="http://schemas.openxmlformats.org/markup-compatibility/2006" xmlns:o="urn:schemas-microsoft-com:office:office" xmlns:r="http://schemas.openxmlformats.org/officeDocument/2006/relationships" xmlns:m="http://schemas.openxmlformats.org/officeDocument/2006/math" xmlns:v="urn:schemas-microsoft-com:vml" xmlns:wp14="http://schemas.microsoft.com/office/word/2010/wordprocessingDrawing" xmlns:wp="http://schemas.openxmlformats.org/drawingml/2006/wordprocessingDrawing" xmlns:w10="urn:schemas-microsoft-com:office:word" xmlns:w="http://schemas.openxmlformats.org/wordprocessingml/2006/main" xmlns:w14="http://schemas.microsoft.com/office/word/2010/wordml" xmlns:w15="http://schemas.microsoft.com/office/word/2012/wordml" xmlns:w16se="http://schemas.microsoft.com/office/word/2015/wordml/symex" xmlns:wpg="http://schemas.microsoft.com/office/word/2010/wordprocessingGroup" xmlns:wpi="http://schemas.microsoft.com/office/word/2010/wordprocessingInk" xmlns:wne="http://schemas.microsoft.com/office/word/2006/wordml" xmlns:wps="http://schemas.microsoft.com/office/word/2010/wordprocessingShape" mc:Ignorable="w14 w15 w16se wp14">
+<w:document xmlns:wpc="http://schemas.microsoft.com/office/word/2010/wordprocessingCanvas" xmlns:cx="http://schemas.microsoft.com/office/drawing/2014/chartex" xmlns:cx1="http://schemas.microsoft.com/office/drawing/2015/9/8/chartex" xmlns:cx2="http://schemas.microsoft.com/office/drawing/2015/10/21/chartex" xmlns:cx3="http://schemas.microsoft.com/office/drawing/2016/5/9/chartex" xmlns:cx4="http://schemas.microsoft.com/office/drawing/2016/5/10/chartex" xmlns:cx5="http://schemas.microsoft.com/office/drawing/2016/5/11/chartex" xmlns:cx6="http://schemas.microsoft.com/office/drawing/2016/5/12/chartex" xmlns:cx7="http://schemas.microsoft.com/office/drawing/2016/5/13/chartex" xmlns:cx8="http://schemas.microsoft.com/office/drawing/2016/5/14/chartex" xmlns:mc="http://schemas.openxmlformats.org/markup-compatibility/2006" xmlns:aink="http://schemas.microsoft.com/office/drawing/2016/ink" xmlns:o="urn:schemas-microsoft-com:office:office" xmlns:r="http://schemas.openxmlformats.org/officeDocument/2006/relationships" xmlns:m="http://schemas.openxmlformats.org/officeDocument/2006/math" xmlns:v="urn:schemas-microsoft-com:vml" xmlns:wp14="http://schemas.microsoft.com/office/word/2010/wordprocessingDrawing" xmlns:wp="http://schemas.openxmlformats.org/drawingml/2006/wordprocessingDrawing" xmlns:w10="urn:schemas-microsoft-com:office:word" xmlns:w="http://schemas.openxmlformats.org/wordprocessingml/2006/main" xmlns:w14="http://schemas.microsoft.com/office/word/2010/wordml" xmlns:w15="http://schemas.microsoft.com/office/word/2012/wordml" xmlns:w16se="http://schemas.microsoft.com/office/word/2015/wordml/symex" xmlns:wpg="http://schemas.microsoft.com/office/word/2010/wordprocessingGroup" xmlns:wpi="http://schemas.microsoft.com/office/word/2010/wordprocessingInk" xmlns:wne="http://schemas.microsoft.com/office/word/2006/wordml" xmlns:wps="http://schemas.microsoft.com/office/word/2010/wordprocessingShape" mc:Ignorable="w14 w15 w16se wp14">
   <w:body>
     <w:p>
       <w:r>
@@ -58,15 +58,7 @@
         <w:t>11.15am 3/02/201</w:t>
       </w:r>
       <w:r>
-        <w:t xml:space="preserve">7 – Submitted Stage 1 of project. Received feedback from Rohan </w:t>
-      </w:r>
-      <w:proofErr w:type="spellStart"/>
-      <w:r>
-        <w:t>Barar</w:t>
-      </w:r>
-      <w:proofErr w:type="spellEnd"/>
-      <w:r>
-        <w:t xml:space="preserve"> to use Excel for the graph instead of drawing dots.</w:t>
+        <w:t>7 – Submitted Stage 1 of project. Received feedback from Rohan Barar to use Excel for the graph instead of drawing dots.</w:t>
       </w:r>
     </w:p>
     <w:p>
@@ -113,31 +105,7 @@
     </w:p>
     <w:p>
       <w:r>
-        <w:t xml:space="preserve">9.35pm 11/04/2017 – Found that drawing curved line graphs in Excel is possible (credits to Gordon </w:t>
-      </w:r>
-      <w:proofErr w:type="spellStart"/>
-      <w:r>
-        <w:t>Zhong</w:t>
-      </w:r>
-      <w:proofErr w:type="spellEnd"/>
-      <w:r>
-        <w:t xml:space="preserve"> and Rohan </w:t>
-      </w:r>
-      <w:proofErr w:type="spellStart"/>
-      <w:r>
-        <w:t>Barar</w:t>
-      </w:r>
-      <w:proofErr w:type="spellEnd"/>
-      <w:r>
-        <w:t xml:space="preserve">). Made basic UI and included a </w:t>
-      </w:r>
-      <w:proofErr w:type="spellStart"/>
-      <w:r>
-        <w:t>PictureBox</w:t>
-      </w:r>
-      <w:proofErr w:type="spellEnd"/>
-      <w:r>
-        <w:t xml:space="preserve"> to display the Excel graph.</w:t>
+        <w:t>9.35pm 11/04/2017 – Found that drawing curved line graphs in Excel is possible (credits to Gordon Zhong and Rohan Barar). Made basic UI and included a PictureBox to display the Excel graph.</w:t>
       </w:r>
     </w:p>
     <w:p>
@@ -178,23 +146,7 @@
     </w:p>
     <w:p>
       <w:r>
-        <w:t xml:space="preserve">9.58pm 16/04/2017 – Created </w:t>
-      </w:r>
-      <w:proofErr w:type="spellStart"/>
-      <w:r>
-        <w:t>excelGraph</w:t>
-      </w:r>
-      <w:proofErr w:type="spellEnd"/>
-      <w:r>
-        <w:t xml:space="preserve"> function that would display the graph. The graph, although does show the curve, also shows another straight blue line that is unrelated to the projectile motion problem. The x axis also displays no other values than the numbers 1-11. These bugs have not been solved. Also created </w:t>
-      </w:r>
-      <w:proofErr w:type="spellStart"/>
-      <w:r>
-        <w:t>outputFunc</w:t>
-      </w:r>
-      <w:proofErr w:type="spellEnd"/>
-      <w:r>
-        <w:t xml:space="preserve"> function that outputs all projectile motion variables. An empty variable called “holder” had to be used in order to execute these functions due to limitations in Visual Basic 6.</w:t>
+        <w:t>9.58pm 16/04/2017 – Created excelGraph function that would display the graph. The graph, although does show the curve, also shows another straight blue line that is unrelated to the projectile motion problem. The x axis also displays no other values than the numbers 1-11. These bugs have not been solved. Also created outputFunc function that outputs all projectile motion variables. An empty variable called “holder” had to be used in order to execute these functions due to limitations in Visual Basic 6.</w:t>
       </w:r>
     </w:p>
     <w:p>
@@ -223,15 +175,7 @@
     </w:p>
     <w:p>
       <w:r>
-        <w:t xml:space="preserve">12.21pm 30/04/2017 – Overhauled UI so entering variables into the program is easier. Found bug where if Algorithm5 is run with </w:t>
-      </w:r>
-      <w:proofErr w:type="spellStart"/>
-      <w:r>
-        <w:t>heightEnd</w:t>
-      </w:r>
-      <w:proofErr w:type="spellEnd"/>
-      <w:r>
-        <w:t xml:space="preserve"> greater than 0, the program crashes as a negative number cannot be square rooted.</w:t>
+        <w:t>12.21pm 30/04/2017 – Overhauled UI so entering variables into the program is easier. Found bug where if Algorithm5 is run with heightEnd greater than 0, the program crashes as a negative number cannot be square rooted.</w:t>
       </w:r>
       <w:r>
         <w:t xml:space="preserve"> Found another bug where if Algorithm2 is run with an initial height greater than 0, the program crashes.</w:t>
@@ -309,15 +253,17 @@
     </w:p>
     <w:p>
       <w:r>
-        <w:t xml:space="preserve">7.11pm 26/05/2017 – Added more algorithms to the portfolio and modified an algorithm so it takes into account the </w:t>
-      </w:r>
-      <w:proofErr w:type="spellStart"/>
-      <w:r>
-        <w:t>heightDiff</w:t>
-      </w:r>
-      <w:proofErr w:type="spellEnd"/>
-      <w:r>
-        <w:t xml:space="preserve">. </w:t>
+        <w:t xml:space="preserve">7.11pm 26/05/2017 – Added more algorithms to the portfolio and modified an algorithm so it takes into account the heightDiff. </w:t>
+      </w:r>
+    </w:p>
+    <w:p>
+      <w:r>
+        <w:t>1.51pm 28/05/2017 – Added all 5 major algorithms to the portfolio. Originally, one of the algorithms was added, but all other algorithms are now added to improve the portfolio.</w:t>
+      </w:r>
+    </w:p>
+    <w:p>
+      <w:r>
+        <w:t>6.32pm 4/06/2017 – Making small changes to the portfolio to ensure it is of high quality.</w:t>
       </w:r>
       <w:bookmarkStart w:id="0" w:name="_GoBack"/>
       <w:bookmarkEnd w:id="0"/>

</xml_diff>

<commit_message>
Added Survey and survey responses
</commit_message>
<xml_diff>
--- a/Edward Webb, Personal Project Logbook Journal (SDD).docx
+++ b/Edward Webb, Personal Project Logbook Journal (SDD).docx
@@ -264,6 +264,21 @@
     <w:p>
       <w:r>
         <w:t>6.32pm 4/06/2017 – Making small changes to the portfolio to ensure it is of high quality.</w:t>
+      </w:r>
+    </w:p>
+    <w:p>
+      <w:r>
+        <w:t>7.03pm 4/06/2017 – Added online help and added help button to program.</w:t>
+      </w:r>
+    </w:p>
+    <w:p>
+      <w:r>
+        <w:t>9.58pm 5/06/2017 – Received a 1000-word report from user for feedback.</w:t>
+      </w:r>
+    </w:p>
+    <w:p>
+      <w:r>
+        <w:t>11.37am 7/06/2017 – Set up Google Forms survey so users can give feedback. Sent it to various users, and put responses in “Survey Responses” folder in the project folder.</w:t>
       </w:r>
       <w:bookmarkStart w:id="0" w:name="_GoBack"/>
       <w:bookmarkEnd w:id="0"/>

</xml_diff>

<commit_message>
Added survey response, fixed 2 major bugs including excel not closing
</commit_message>
<xml_diff>
--- a/Edward Webb, Personal Project Logbook Journal (SDD).docx
+++ b/Edward Webb, Personal Project Logbook Journal (SDD).docx
@@ -372,6 +372,11 @@
     <w:p>
       <w:r>
         <w:t>9.43pm 10/06/2017 – Collected 3 survey responses and constructed a .bat file so if users do not have Visual Basic 6 installed and get the “Missing DLL” error when trying to run the program, the bat file can be run to fix the issue. Added an error catcher to the Excel graph so if the graph does not work on school computers, the rest of the program will still work.</w:t>
+      </w:r>
+    </w:p>
+    <w:p>
+      <w:r>
+        <w:t>10.21pm 11/06/2017 – Collected another survey response which had found 12 bugs. These bugs were submitted on GitHub. Fixed 2 major bugs including one of the algorithms not taking into account the landing height, and Microsoft Excel not closing and staying open according to Task Manager in the background.</w:t>
       </w:r>
       <w:bookmarkStart w:id="0" w:name="_GoBack"/>
       <w:bookmarkEnd w:id="0"/>

</xml_diff>

<commit_message>
Making small changes to portfolio, and fixed bug where graph went beyond 0 when first algorithm used
</commit_message>
<xml_diff>
--- a/Edward Webb, Personal Project Logbook Journal (SDD).docx
+++ b/Edward Webb, Personal Project Logbook Journal (SDD).docx
@@ -226,6 +226,16 @@
     </w:p>
     <w:p>
       <w:r>
+        <w:t>9.26pm 20/04/2017 – Fixed a bug where the program did not accept any other acceleration value apart from 9.8ms^-2. Also fixed a bug where the angle was given in radians, not in degrees.</w:t>
+      </w:r>
+    </w:p>
+    <w:p>
+      <w:r>
+        <w:t>10.59pm 23/04/2017 – Fixed a bug where “300” was hard coded into the program instead of the variable “range”.</w:t>
+      </w:r>
+    </w:p>
+    <w:p>
+      <w:r>
         <w:t>12.23pm 27/04/2017 – Feedback for projectile motion program received. Includes hiding the blue line in the graph, and ensuring error is not given then acceleration is made equal to zero.</w:t>
       </w:r>
     </w:p>
@@ -281,6 +291,7 @@
     </w:p>
     <w:p>
       <w:r>
+        <w:lastRenderedPageBreak/>
         <w:t>9.01pm 13/05/2017 – Updated portfolio and improved some sections</w:t>
       </w:r>
     </w:p>
@@ -291,7 +302,6 @@
     </w:p>
     <w:p>
       <w:r>
-        <w:lastRenderedPageBreak/>
         <w:t>9.53am 16/05/2017 – Updated Gantt Chart and made it more comprehensive.</w:t>
       </w:r>
     </w:p>
@@ -320,66 +330,69 @@
     </w:p>
     <w:p>
       <w:r>
-        <w:t>8.05pm 22/05/2017 – Updated Data Dictionary. Added testing information and feedback. Added MIT License.</w:t>
-      </w:r>
-    </w:p>
-    <w:p>
-      <w:r>
-        <w:t xml:space="preserve">7.11pm 26/05/2017 – Added more algorithms to the portfolio and modified an algorithm so it </w:t>
-      </w:r>
-      <w:proofErr w:type="gramStart"/>
-      <w:r>
-        <w:t>takes into account</w:t>
-      </w:r>
-      <w:proofErr w:type="gramEnd"/>
-      <w:r>
-        <w:t xml:space="preserve"> the </w:t>
-      </w:r>
-      <w:proofErr w:type="spellStart"/>
-      <w:r>
-        <w:t>heightDiff</w:t>
-      </w:r>
-      <w:proofErr w:type="spellEnd"/>
-      <w:r>
-        <w:t xml:space="preserve">. </w:t>
-      </w:r>
-    </w:p>
-    <w:p>
-      <w:r>
-        <w:t>1.51pm 28/05/2017 – Added all 5 major algorithms to the portfolio. Originally, one of the algorithms was added, but all other algorithms are now added to improve the portfolio.</w:t>
-      </w:r>
-    </w:p>
-    <w:p>
-      <w:r>
-        <w:t>6.32pm 4/06/2017 – Making small changes to the portfolio to ensure it is of high quality.</w:t>
-      </w:r>
-    </w:p>
-    <w:p>
-      <w:r>
-        <w:t>7.03pm 4/06/2017 – Added online help and added help button to program.</w:t>
-      </w:r>
-    </w:p>
-    <w:p>
-      <w:r>
-        <w:t>9.58pm 5/06/2017 – Received a 1000-word report from user for feedback.</w:t>
-      </w:r>
-    </w:p>
-    <w:p>
-      <w:r>
-        <w:t>11.37am 7/06/2017 – Set up Google Forms survey so users can give feedback. Sent it to various users, and put responses in “Survey Responses” folder in the project folder.</w:t>
-      </w:r>
-    </w:p>
-    <w:p>
-      <w:r>
-        <w:t>9.43pm 10/06/2017 – Collected 3 survey responses and constructed a .bat file so if users do not have Visual Basic 6 installed and get the “Missing DLL” error when trying to run the program, the bat file can be run to fix the issue. Added an error catcher to the Excel graph so if the graph does not work on school computers, the rest of the program will still work.</w:t>
-      </w:r>
-    </w:p>
-    <w:p>
-      <w:r>
-        <w:t>10.21pm 11/06/2017 – Collected another survey response which had found 12 bugs. These bugs were submitted on GitHub. Fixed 2 major bugs including one of the algorithms not taking into account the landing height, and Microsoft Excel not closing and staying open according to Task Manager in the background.</w:t>
+        <w:t xml:space="preserve">8.05pm 22/05/2017 – Updated Data Dictionary. Added testing information and feedback. </w:t>
       </w:r>
       <w:bookmarkStart w:id="0" w:name="_GoBack"/>
       <w:bookmarkEnd w:id="0"/>
+      <w:r>
+        <w:t>Added MIT License.</w:t>
+      </w:r>
+    </w:p>
+    <w:p>
+      <w:r>
+        <w:t xml:space="preserve">7.11pm 26/05/2017 – Added more algorithms to the portfolio and modified an algorithm so it </w:t>
+      </w:r>
+      <w:proofErr w:type="gramStart"/>
+      <w:r>
+        <w:t>takes into account</w:t>
+      </w:r>
+      <w:proofErr w:type="gramEnd"/>
+      <w:r>
+        <w:t xml:space="preserve"> the </w:t>
+      </w:r>
+      <w:proofErr w:type="spellStart"/>
+      <w:r>
+        <w:t>heightDiff</w:t>
+      </w:r>
+      <w:proofErr w:type="spellEnd"/>
+      <w:r>
+        <w:t xml:space="preserve">. </w:t>
+      </w:r>
+    </w:p>
+    <w:p>
+      <w:r>
+        <w:t>1.51pm 28/05/2017 – Added all 5 major algorithms to the portfolio. Originally, one of the algorithms was added, but all other algorithms are now added to improve the portfolio.</w:t>
+      </w:r>
+    </w:p>
+    <w:p>
+      <w:r>
+        <w:t>6.32pm 4/06/2017 – Making small changes to the portfolio to ensure it is of high quality.</w:t>
+      </w:r>
+    </w:p>
+    <w:p>
+      <w:r>
+        <w:t>7.03pm 4/06/2017 – Added online help and added help button to program.</w:t>
+      </w:r>
+    </w:p>
+    <w:p>
+      <w:r>
+        <w:t>9.58pm 5/06/2017 – Received a 1000-word report from user for feedback.</w:t>
+      </w:r>
+    </w:p>
+    <w:p>
+      <w:r>
+        <w:t>11.37am 7/06/2017 – Set up Google Forms survey so users can give feedback. Sent it to various users, and put responses in “Survey Responses” folder in the project folder.</w:t>
+      </w:r>
+    </w:p>
+    <w:p>
+      <w:r>
+        <w:t>9.43pm 10/06/2017 – Collected 3 survey responses and constructed a .bat file so if users do not have Visual Basic 6 installed and get the “Missing DLL” error when trying to run the program, the bat file can be run to fix the issue. Added an error catcher to the Excel graph so if the graph does not work on school computers, the rest of the program will still work.</w:t>
+      </w:r>
+    </w:p>
+    <w:p>
+      <w:r>
+        <w:t>10.21pm 11/06/2017 – Collected another survey response which had found 12 bugs. These bugs were submitted on GitHub. Fixed 2 major bugs including one of the algorithms not taking into account the landing height, and Microsoft Excel not closing and staying open according to Task Manager in the background.</w:t>
+      </w:r>
     </w:p>
     <w:sectPr>
       <w:pgSz w:w="11906" w:h="16838"/>

</xml_diff>

<commit_message>
FINAL COMMIT: Added GitHub information to logbook.
</commit_message>
<xml_diff>
--- a/Edward Webb, Personal Project Logbook Journal (SDD).docx
+++ b/Edward Webb, Personal Project Logbook Journal (SDD).docx
@@ -4,6 +4,35 @@
   <w:body>
     <w:p>
       <w:r>
+        <w:rPr>
+          <w:b/>
+        </w:rPr>
+        <w:t>Note that the Git commit log can be found in the project folder under “List of Commits.docx”.</w:t>
+      </w:r>
+    </w:p>
+    <w:p>
+      <w:pPr>
+        <w:rPr>
+          <w:b/>
+        </w:rPr>
+      </w:pPr>
+      <w:r>
+        <w:rPr>
+          <w:b/>
+        </w:rPr>
+        <w:t xml:space="preserve">Statistics can also be found here: </w:t>
+      </w:r>
+      <w:hyperlink r:id="rId4" w:history="1">
+        <w:r>
+          <w:rPr>
+            <w:rStyle w:val="Hyperlink"/>
+          </w:rPr>
+          <w:t>https://github.com/spider93287/SDD-Project/graphs/commit-activity</w:t>
+        </w:r>
+      </w:hyperlink>
+    </w:p>
+    <w:p>
+      <w:r>
         <w:t>9.09am 9/12/2016 – Created Logbook Journal</w:t>
       </w:r>
     </w:p>
@@ -20,7 +49,12 @@
     </w:p>
     <w:p>
       <w:r>
-        <w:t>4.51pm 5/01/2017 – Added ideas for solutions to the problem.</w:t>
+        <w:t>4.51pm 5/01/2017 – Added ideas for solutio</w:t>
+      </w:r>
+      <w:bookmarkStart w:id="0" w:name="_GoBack"/>
+      <w:bookmarkEnd w:id="0"/>
+      <w:r>
+        <w:t>ns to the problem.</w:t>
       </w:r>
     </w:p>
     <w:p>
@@ -58,7 +92,15 @@
         <w:t>11.15am 3/02/201</w:t>
       </w:r>
       <w:r>
-        <w:t>7 – Submitted Stage 1 of project. Received feedback from Rohan Barar to use Excel for the graph instead of drawing dots.</w:t>
+        <w:t xml:space="preserve">7 – Submitted Stage 1 of project. Received feedback from Rohan </w:t>
+      </w:r>
+      <w:proofErr w:type="spellStart"/>
+      <w:r>
+        <w:t>Barar</w:t>
+      </w:r>
+      <w:proofErr w:type="spellEnd"/>
+      <w:r>
+        <w:t xml:space="preserve"> to use Excel for the graph instead of drawing dots.</w:t>
       </w:r>
     </w:p>
     <w:p>
@@ -105,7 +147,31 @@
     </w:p>
     <w:p>
       <w:r>
-        <w:t>9.35pm 11/04/2017 – Found that drawing curved line graphs in Excel is possible (credits to Gordon Zhong and Rohan Barar). Made basic UI and included a PictureBox to display the Excel graph.</w:t>
+        <w:t xml:space="preserve">9.35pm 11/04/2017 – Found that drawing curved line graphs in Excel is possible (credits to Gordon </w:t>
+      </w:r>
+      <w:proofErr w:type="spellStart"/>
+      <w:r>
+        <w:t>Zhong</w:t>
+      </w:r>
+      <w:proofErr w:type="spellEnd"/>
+      <w:r>
+        <w:t xml:space="preserve"> and Rohan </w:t>
+      </w:r>
+      <w:proofErr w:type="spellStart"/>
+      <w:r>
+        <w:t>Barar</w:t>
+      </w:r>
+      <w:proofErr w:type="spellEnd"/>
+      <w:r>
+        <w:t xml:space="preserve">). Made basic UI and included a </w:t>
+      </w:r>
+      <w:proofErr w:type="spellStart"/>
+      <w:r>
+        <w:t>PictureBox</w:t>
+      </w:r>
+      <w:proofErr w:type="spellEnd"/>
+      <w:r>
+        <w:t xml:space="preserve"> to display the Excel graph.</w:t>
       </w:r>
     </w:p>
     <w:p>
@@ -132,6 +198,7 @@
     </w:p>
     <w:p>
       <w:r>
+        <w:lastRenderedPageBreak/>
         <w:t xml:space="preserve">8.32pm 14/04/2017 – Constructed third and fourth algorithm which uses range and time as inputs and range and maximum height as inputs respectively. </w:t>
       </w:r>
       <w:r>
@@ -140,83 +207,115 @@
     </w:p>
     <w:p>
       <w:r>
+        <w:t>9.47pm 15/04/2017 – Constructed fifth and last algorithm. This algorithm was quite hard to create and required rearranging variables carefully. The famous hard “Angry Bird” question from the HSC Physics 2012 paper uses this algorithm, and so many logic errors were given before the algorithm started working.</w:t>
+      </w:r>
+    </w:p>
+    <w:p>
+      <w:r>
+        <w:t xml:space="preserve">9.58pm 16/04/2017 – Created </w:t>
+      </w:r>
+      <w:proofErr w:type="spellStart"/>
+      <w:r>
+        <w:t>excelGraph</w:t>
+      </w:r>
+      <w:proofErr w:type="spellEnd"/>
+      <w:r>
+        <w:t xml:space="preserve"> function that would display the graph. The graph, although does show the curve, also shows another straight blue line that is unrelated to the projectile motion problem. The x axis also displays no other values than the numbers 1-11. These bugs have not been solved. Also created </w:t>
+      </w:r>
+      <w:proofErr w:type="spellStart"/>
+      <w:r>
+        <w:t>outputFunc</w:t>
+      </w:r>
+      <w:proofErr w:type="spellEnd"/>
+      <w:r>
+        <w:t xml:space="preserve"> function that outputs all projectile motion variables. An empty variable called “holder” had to be used </w:t>
+      </w:r>
+      <w:proofErr w:type="gramStart"/>
+      <w:r>
+        <w:t>in order to</w:t>
+      </w:r>
+      <w:proofErr w:type="gramEnd"/>
+      <w:r>
+        <w:t xml:space="preserve"> execute these functions due to limitations in Visual Basic 6.</w:t>
+      </w:r>
+    </w:p>
+    <w:p>
+      <w:r>
+        <w:t>8.23pm 17/04/2017 – Created user documentation and added it to portfolio. The program will be updated, so this is temporary documentation.</w:t>
+      </w:r>
+    </w:p>
+    <w:p>
+      <w:r>
+        <w:t xml:space="preserve">8.51pm 18/04/2017 </w:t>
+      </w:r>
+      <w:r>
+        <w:t>–</w:t>
+      </w:r>
+      <w:r>
+        <w:t xml:space="preserve"> </w:t>
+      </w:r>
+      <w:r>
+        <w:t>Started testing the program. Using HSC questions to aggressively test the program.</w:t>
+      </w:r>
+    </w:p>
+    <w:p>
+      <w:r>
+        <w:t>9.26pm 20/04/2017 – Fixed a bug where the program did not accept any other acceleration value apart from 9.8ms^-2. Also fixed a bug where the angle was given in radians, not in degrees.</w:t>
+      </w:r>
+    </w:p>
+    <w:p>
+      <w:r>
+        <w:t>10.59pm 23/04/2017 – Fixed a bug where “300” was hard coded into the program instead of the variable “range”.</w:t>
+      </w:r>
+    </w:p>
+    <w:p>
+      <w:r>
+        <w:t>12.23pm 27/04/2017 – Feedback for projectile motion program received. Includes hiding the blue line in the graph, and ensuring error is not given then acceleration is made equal to zero.</w:t>
+      </w:r>
+    </w:p>
+    <w:p>
+      <w:r>
+        <w:t xml:space="preserve">12.21pm 30/04/2017 – Overhauled UI so entering variables into the program is easier. Found bug where if Algorithm5 is run with </w:t>
+      </w:r>
+      <w:proofErr w:type="spellStart"/>
+      <w:r>
+        <w:t>heightEnd</w:t>
+      </w:r>
+      <w:proofErr w:type="spellEnd"/>
+      <w:r>
+        <w:t xml:space="preserve"> greater than 0, the program crashes as a negative number cannot be square rooted.</w:t>
+      </w:r>
+      <w:r>
+        <w:t xml:space="preserve"> Found another bug where if Algorithm2 is run with an initial height greater than 0, the program crashes.</w:t>
+      </w:r>
+    </w:p>
+    <w:p>
+      <w:r>
+        <w:t>12.48pm 1/05</w:t>
+      </w:r>
+      <w:r>
+        <w:t>/2017 – Found that bug is due to the variables given are impossible to occur in real life projectile motion, and the program was crashing due to it being unable to square root a negative number. Error messages were added to the program to ensure the program does not crash when this situation occurs. Both bugs were fixed.</w:t>
+      </w:r>
+    </w:p>
+    <w:p>
+      <w:r>
+        <w:t>6.35pm 1/05</w:t>
+      </w:r>
+      <w:r>
+        <w:t>/2017 – Tested Algorithm5 again with HSC Question 27 2012 Physics, program returned correct answer. The algorithm currently is clear of bugs.</w:t>
+      </w:r>
+    </w:p>
+    <w:p>
+      <w:r>
+        <w:t>8.01pm 2/05</w:t>
+      </w:r>
+      <w:r>
+        <w:t>/2017 – Added reset button to program, and fixed graph bug where 2 lines instead of 1 appear. This bug occurred due to a bug in Excel which makes it create 2 data plots instead of one if a line graph is created, but can be worked around by creating a scatter graph and changing the type to a line graph later.</w:t>
+      </w:r>
+    </w:p>
+    <w:p>
+      <w:r>
         <w:lastRenderedPageBreak/>
-        <w:t>9.47pm 15/04/2017 – Constructed fifth and last algorithm. This algorithm was quite hard to create and required rearranging variables carefully. The famous hard “Angry Bird” question from the HSC Physics 2012 paper uses this algorithm, and so many logic errors were given before the algorithm started working.</w:t>
-      </w:r>
-    </w:p>
-    <w:p>
-      <w:r>
-        <w:t>9.58pm 16/04/2017 – Created excelGraph function that would display the graph. The graph, although does show the curve, also shows another straight blue line that is unrelated to the projectile motion problem. The x axis also displays no other values than the numbers 1-11. These bugs have not been solved. Also created outputFunc function that outputs all projectile motion variables. An empty variable called “holder” had to be used in order to execute these functions due to limitations in Visual Basic 6.</w:t>
-      </w:r>
-    </w:p>
-    <w:p>
-      <w:r>
-        <w:t>8.23pm 17/04/2017 – Created user documentation and added it to portfolio. The program will be updated, so this is temporary documentation.</w:t>
-      </w:r>
-    </w:p>
-    <w:p>
-      <w:r>
-        <w:t xml:space="preserve">8.51pm 18/04/2017 </w:t>
-      </w:r>
-      <w:r>
-        <w:t>–</w:t>
-      </w:r>
-      <w:r>
-        <w:t xml:space="preserve"> </w:t>
-      </w:r>
-      <w:r>
-        <w:t>Started testing the program. Using HSC questions to aggressively test the program.</w:t>
-      </w:r>
-    </w:p>
-    <w:p>
-      <w:r>
-        <w:t>9.26pm 20/04/2017 – Fixed a bug where the program did not accept any other acceleration value apart from 9.8ms^-2. Also fixed a bug where the angle was given in radians, not in degrees.</w:t>
-      </w:r>
-    </w:p>
-    <w:p>
-      <w:r>
-        <w:t>10.59pm 23/04/2017 – Fixed a bug where “300” was hard coded into the program instead of the variable “range”.</w:t>
-      </w:r>
-    </w:p>
-    <w:p>
-      <w:r>
-        <w:t>12.23pm 27/04/2017 – Feedback for projectile motion program received. Includes hiding the blue line in the graph, and ensuring error is not given then acceleration is made equal to zero.</w:t>
-      </w:r>
-    </w:p>
-    <w:p>
-      <w:r>
-        <w:t>12.21pm 30/04/2017 – Overhauled UI so entering variables into the program is easier. Found bug where if Algorithm5 is run with heightEnd greater than 0, the program crashes as a negative number cannot be square rooted.</w:t>
-      </w:r>
-      <w:r>
-        <w:t xml:space="preserve"> Found another bug where if Algorithm2 is run with an initial height greater than 0, the program crashes.</w:t>
-      </w:r>
-    </w:p>
-    <w:p>
-      <w:r>
-        <w:t>12.48pm 1/05</w:t>
-      </w:r>
-      <w:r>
-        <w:t>/2017 – Found that bug is due to the variables given are impossible to occur in real life projectile motion, and the program was crashing due to it being unable to square root a negative number. Error messages were added to the program to ensure the program does not crash when this situation occurs. Both bugs were fixed.</w:t>
-      </w:r>
-    </w:p>
-    <w:p>
-      <w:r>
-        <w:t>6.35pm 1/05</w:t>
-      </w:r>
-      <w:r>
-        <w:t>/2017 – Tested Algorithm5 again with HSC Question 27 2012 Physics, program returned correct answer. The algorithm currently is clear of bugs.</w:t>
-      </w:r>
-    </w:p>
-    <w:p>
-      <w:r>
-        <w:t>8.01pm 2/05</w:t>
-      </w:r>
-      <w:r>
-        <w:t>/2017 – Added reset button to program, and fixed graph bug where 2 lines instead of 1 appear. This bug occurred due to a bug in Excel which makes it create 2 data plots instead of one if a line graph is created, but can be worked around by creating a scatter graph and changing the type to a line graph later.</w:t>
-      </w:r>
-    </w:p>
-    <w:p>
-      <w:r>
         <w:t>12.23pm 5/05/2017 – Tested program on school computers. Excel currently does not work on school computers, possibly due to administrator privileges required.</w:t>
       </w:r>
     </w:p>
@@ -227,83 +326,114 @@
     </w:p>
     <w:p>
       <w:r>
+        <w:t>9.01pm 13/05/2017 – Updated portfolio and improved some sections</w:t>
+      </w:r>
+    </w:p>
+    <w:p>
+      <w:r>
+        <w:t>1.03pm 15/05/2017 – Received feedback that textboxes should be disabled so no data can be entered. Found bug that if no data is entered, the program continues to attempt to calculate then crashes. Bug has been fixed</w:t>
+      </w:r>
+    </w:p>
+    <w:p>
+      <w:r>
+        <w:t>9.53am 16/05/2017 – Updated Gantt Chart and made it more comprehensive.</w:t>
+      </w:r>
+    </w:p>
+    <w:p>
+      <w:r>
+        <w:t xml:space="preserve">12.10pm 21/05/2017 – Distributed program to other people to ensure that program works on other computers. The program required MSSTDFT.dll to be placed in C:\Windows\syswow64 and added to the registry for it to work on computers that do not have Visual Basic 6 installed. </w:t>
+      </w:r>
+      <w:proofErr w:type="gramStart"/>
+      <w:r>
+        <w:t>As long as</w:t>
+      </w:r>
+      <w:proofErr w:type="gramEnd"/>
+      <w:r>
+        <w:t xml:space="preserve"> Microsoft Excel is installed, the program works. </w:t>
+      </w:r>
+    </w:p>
+    <w:p>
+      <w:r>
+        <w:t>1.21pm 21/05/2017 – Edited the program so the variables outputted are NOT user editable so users do not get confused that to reset the program they can change the variables outputted and click “Calculate”. This was changed due to feedback from other users. Also modified user documentation to the updated UI.</w:t>
+      </w:r>
+    </w:p>
+    <w:p>
+      <w:r>
+        <w:t>2.47pm 21/05/2017 – Received feedback from user where when ENTER is pressed, OK should be clicked instead of manually having to press OK. Also modified program so no negative numbers could be inputted.</w:t>
+      </w:r>
+    </w:p>
+    <w:p>
+      <w:r>
+        <w:t>8.05pm 22/05/2017 – Updated Data Dictionary. Added testing information and feedback. Added MIT License.</w:t>
+      </w:r>
+    </w:p>
+    <w:p>
+      <w:r>
+        <w:t xml:space="preserve">7.11pm 26/05/2017 – Added more algorithms to the portfolio and modified an algorithm so it </w:t>
+      </w:r>
+      <w:proofErr w:type="gramStart"/>
+      <w:r>
+        <w:t>takes into account</w:t>
+      </w:r>
+      <w:proofErr w:type="gramEnd"/>
+      <w:r>
+        <w:t xml:space="preserve"> the </w:t>
+      </w:r>
+      <w:proofErr w:type="spellStart"/>
+      <w:r>
+        <w:t>heightDiff</w:t>
+      </w:r>
+      <w:proofErr w:type="spellEnd"/>
+      <w:r>
+        <w:t xml:space="preserve">. </w:t>
+      </w:r>
+    </w:p>
+    <w:p>
+      <w:r>
+        <w:t>1.51pm 28/05/2017 – Added all 5 major algorithms to the portfolio. Originally, one of the algorithms was added, but all other algorithms are now added to improve the portfolio.</w:t>
+      </w:r>
+    </w:p>
+    <w:p>
+      <w:r>
+        <w:t>6.32pm 4/06/2017 – Making small changes to the portfolio to ensure it is of high quality.</w:t>
+      </w:r>
+    </w:p>
+    <w:p>
+      <w:r>
+        <w:t>7.03pm 4/06/2017 – Added online help and added help button to program.</w:t>
+      </w:r>
+    </w:p>
+    <w:p>
+      <w:r>
+        <w:t>9.58pm 5/06/2017 – Received a 1000-word report from user for feedback.</w:t>
+      </w:r>
+    </w:p>
+    <w:p>
+      <w:r>
+        <w:t>11.37am 7/06/2017 – Set up Google Forms survey so users can give feedback. Sent it to various users, and put responses in “Survey Responses” folder in the project folder.</w:t>
+      </w:r>
+    </w:p>
+    <w:p>
+      <w:r>
+        <w:t>9.43pm 10/06/2017 – Collected 3 survey responses and constructed a .bat file so if users do not have Visual Basic 6 installed and get the “Missing DLL” error when trying to run the program, the bat file can be run to fix the issue. Added an error catcher to the Excel graph so if the graph does not work on school computers, the rest of the program will still work.</w:t>
+      </w:r>
+    </w:p>
+    <w:p>
+      <w:r>
         <w:lastRenderedPageBreak/>
-        <w:t>9.01pm 13/05/2017 – Updated portfolio and improved some sections</w:t>
-      </w:r>
-    </w:p>
-    <w:p>
-      <w:r>
-        <w:t>1.03pm 15/05/2017 – Received feedback that textboxes should be disabled so no data can be entered. Found bug that if no data is entered, the program continues to attempt to calculate then crashes. Bug has been fixed</w:t>
-      </w:r>
-    </w:p>
-    <w:p>
-      <w:r>
-        <w:t>9.53am 16/05/2017 – Updated Gantt Chart and made it more comprehensive.</w:t>
-      </w:r>
-    </w:p>
-    <w:p>
-      <w:r>
-        <w:t xml:space="preserve">12.10pm 21/05/2017 – Distributed program to other people to ensure that program works on other computers. The program required MSSTDFT.dll to be placed in C:\Windows\syswow64 and added to the registry for it to work on computers that do not have Visual Basic 6 installed. As long as Microsoft Excel is installed, the program works. </w:t>
-      </w:r>
-    </w:p>
-    <w:p>
-      <w:r>
-        <w:t>1.21pm 21/05/2017 – Edited the program so the variables outputted are NOT user editable so users do not get confused that to reset the program they can change the variables outputted and click “Calculate”. This was changed due to feedback from other users. Also modified user documentation to the updated UI.</w:t>
-      </w:r>
-    </w:p>
-    <w:p>
-      <w:r>
-        <w:t>2.47pm 21/05/2017 – Received feedback from user where when ENTER is pressed, OK should be clicked instead of manually having to press OK. Also modified program so no negative numbers could be inputted.</w:t>
-      </w:r>
-    </w:p>
-    <w:p>
-      <w:r>
-        <w:t>8.05pm 22/05/2017 – Updated Data Dictionary. Added testing information and feedback. Added MIT License.</w:t>
-      </w:r>
-    </w:p>
-    <w:p>
-      <w:r>
-        <w:t xml:space="preserve">7.11pm 26/05/2017 – Added more algorithms to the portfolio and modified an algorithm so it takes into account the heightDiff. </w:t>
-      </w:r>
-    </w:p>
-    <w:p>
-      <w:r>
-        <w:t>1.51pm 28/05/2017 – Added all 5 major algorithms to the portfolio. Originally, one of the algorithms was added, but all other algorithms are now added to improve the portfolio.</w:t>
-      </w:r>
-    </w:p>
-    <w:p>
-      <w:r>
-        <w:t>6.32pm 4/06/2017 – Making small changes to the portfolio to ensure it is of high quality.</w:t>
-      </w:r>
-    </w:p>
-    <w:p>
-      <w:r>
-        <w:t>7.03pm 4/06/2017 – Added online help and added help button to program.</w:t>
-      </w:r>
-    </w:p>
-    <w:p>
-      <w:r>
-        <w:t>9.58pm 5/06/2017 – Received a 1000-word report from user for feedback.</w:t>
-      </w:r>
-    </w:p>
-    <w:p>
-      <w:r>
-        <w:t>11.37am 7/06/2017 – Set up Google Forms survey so users can give feedback. Sent it to various users, and put responses in “Survey Responses” folder in the project folder.</w:t>
-      </w:r>
-    </w:p>
-    <w:p>
-      <w:r>
-        <w:t>9.43pm 10/06/2017 – Collected 3 survey responses and constructed a .bat file so if users do not have Visual Basic 6 installed and get the “Missing DLL” error when trying to run the program, the bat file can be run to fix the issue. Added an error catcher to the Excel graph so if the graph does not work on school computers, the rest of the program will still work.</w:t>
-      </w:r>
-    </w:p>
-    <w:p>
-      <w:r>
-        <w:t>10.21pm 11/06/2017 – Collected another survey response which had found 12 bugs. These bugs were submitted on GitHub. Fixed 2 major bugs including one of the algorithms not taking into account the landing height, and Microsoft Excel not closing and staying open according to Task Manager in the background.</w:t>
-      </w:r>
-    </w:p>
-    <w:p>
-      <w:r>
-        <w:lastRenderedPageBreak/>
+        <w:t xml:space="preserve">10.21pm 11/06/2017 – Collected another survey response which had found 12 bugs. These bugs were submitted on GitHub. Fixed 2 major bugs including one of the algorithms not </w:t>
+      </w:r>
+      <w:proofErr w:type="gramStart"/>
+      <w:r>
+        <w:t>taking into account</w:t>
+      </w:r>
+      <w:proofErr w:type="gramEnd"/>
+      <w:r>
+        <w:t xml:space="preserve"> the landing height, and Microsoft Excel not closing and staying open according to Task Manager in the background.</w:t>
+      </w:r>
+    </w:p>
+    <w:p>
+      <w:r>
         <w:t xml:space="preserve">9.13pm 12/06/2017 – Updated portfolio, fixed bug where when using the first algorithm, graph went past 0. </w:t>
       </w:r>
     </w:p>
@@ -311,8 +441,6 @@
       <w:r>
         <w:t>9.24pm 12/06/2017 – Added Bibliography to the portfolio by searching “Visual Basic” in Google Chrome History.</w:t>
       </w:r>
-      <w:bookmarkStart w:id="0" w:name="_GoBack"/>
-      <w:bookmarkEnd w:id="0"/>
     </w:p>
     <w:sectPr>
       <w:pgSz w:w="11906" w:h="16838"/>
@@ -751,6 +879,29 @@
     <w:semiHidden/>
     <w:unhideWhenUsed/>
   </w:style>
+  <w:style w:type="character" w:styleId="Hyperlink">
+    <w:name w:val="Hyperlink"/>
+    <w:basedOn w:val="DefaultParagraphFont"/>
+    <w:uiPriority w:val="99"/>
+    <w:unhideWhenUsed/>
+    <w:rsid w:val="00AB353D"/>
+    <w:rPr>
+      <w:color w:val="0563C1" w:themeColor="hyperlink"/>
+      <w:u w:val="single"/>
+    </w:rPr>
+  </w:style>
+  <w:style w:type="character" w:styleId="Mention">
+    <w:name w:val="Mention"/>
+    <w:basedOn w:val="DefaultParagraphFont"/>
+    <w:uiPriority w:val="99"/>
+    <w:semiHidden/>
+    <w:unhideWhenUsed/>
+    <w:rsid w:val="00AB353D"/>
+    <w:rPr>
+      <w:color w:val="2B579A"/>
+      <w:shd w:val="clear" w:color="auto" w:fill="E6E6E6"/>
+    </w:rPr>
+  </w:style>
 </w:styles>
 </file>
 

</xml_diff>